<commit_message>
1. Change in Requirements.
</commit_message>
<xml_diff>
--- a/Requirements.docx
+++ b/Requirements.docx
@@ -316,7 +316,7 @@
         <w:bidi/>
         <w:jc w:val="both"/>
         <w:rPr>
-          <w:rFonts w:cs="B Nazanin" w:hint="cs"/>
+          <w:rFonts w:cs="B Nazanin"/>
           <w:sz w:val="32"/>
           <w:szCs w:val="32"/>
           <w:lang w:bidi="fa-IR"/>
@@ -447,21 +447,32 @@
         <w:bidi/>
         <w:jc w:val="both"/>
         <w:rPr>
-          <w:rFonts w:cs="B Nazanin" w:hint="cs"/>
-          <w:sz w:val="24"/>
-          <w:szCs w:val="24"/>
-          <w:lang w:bidi="fa-IR"/>
-        </w:rPr>
-      </w:pPr>
-      <w:r>
-        <w:rPr>
-          <w:rFonts w:cs="B Nazanin" w:hint="cs"/>
-          <w:sz w:val="24"/>
-          <w:szCs w:val="24"/>
-          <w:rtl/>
-          <w:lang w:bidi="fa-IR"/>
-        </w:rPr>
-        <w:t>در صورتی که نیاز به ایجاد مجوز جدید هست، کاربر باید بتواند مشخصات مجوز را در سیستم وارد کرده و آن را ثبت کند.</w:t>
+          <w:rFonts w:cs="B Nazanin"/>
+          <w:sz w:val="24"/>
+          <w:szCs w:val="24"/>
+          <w:lang w:bidi="fa-IR"/>
+        </w:rPr>
+      </w:pPr>
+      <w:r>
+        <w:rPr>
+          <w:rFonts w:cs="B Nazanin" w:hint="cs"/>
+          <w:sz w:val="24"/>
+          <w:szCs w:val="24"/>
+          <w:rtl/>
+          <w:lang w:bidi="fa-IR"/>
+        </w:rPr>
+        <w:t>سیستم باید برای نقش</w:t>
+      </w:r>
+      <w:r>
+        <w:rPr>
+          <w:rFonts w:cs="B Nazanin" w:hint="cs"/>
+          <w:sz w:val="24"/>
+          <w:szCs w:val="24"/>
+          <w:rtl/>
+          <w:cs/>
+          <w:lang w:bidi="fa-IR"/>
+        </w:rPr>
+        <w:t>‎های متفاوتی که با آن کار میکنند تنها دسترسی‌های متناسب با آن نقش را به کاربر بدهد.</w:t>
       </w:r>
     </w:p>
     <w:p>
@@ -488,27 +499,7 @@
           <w:rtl/>
           <w:lang w:bidi="fa-IR"/>
         </w:rPr>
-        <w:t>در صورتی که کاربر بخواهد مجوزی که از قبل در سیستم موجو</w:t>
-      </w:r>
-      <w:r>
-        <w:rPr>
-          <w:rFonts w:cs="B Nazanin" w:hint="cs"/>
-          <w:sz w:val="24"/>
-          <w:szCs w:val="24"/>
-          <w:rtl/>
-          <w:lang w:bidi="fa-IR"/>
-        </w:rPr>
-        <w:t>د</w:t>
-      </w:r>
-      <w:r>
-        <w:rPr>
-          <w:rFonts w:cs="B Nazanin" w:hint="cs"/>
-          <w:sz w:val="24"/>
-          <w:szCs w:val="24"/>
-          <w:rtl/>
-          <w:lang w:bidi="fa-IR"/>
-        </w:rPr>
-        <w:t xml:space="preserve"> هست را مشاهده کند، سیستم باید این امکان را داشته باشد که با ثبت شماره شناسایی مجوز، مجوز ثبت شده را نشان دهد.</w:t>
+        <w:t>در صورتی که نیاز به ایجاد مجوز جدید هست، کاربر باید بتواند مشخصات مجوز را در سیستم وارد کرده و آن را ثبت کند.</w:t>
       </w:r>
     </w:p>
     <w:p>
@@ -535,17 +526,27 @@
           <w:rtl/>
           <w:lang w:bidi="fa-IR"/>
         </w:rPr>
-        <w:t>سیستم باید بتواند برای یک اظهارنامه چن</w:t>
-      </w:r>
-      <w:r>
-        <w:rPr>
-          <w:rFonts w:cs="B Nazanin" w:hint="cs"/>
-          <w:sz w:val="24"/>
-          <w:szCs w:val="24"/>
-          <w:rtl/>
-          <w:lang w:bidi="fa-IR"/>
-        </w:rPr>
-        <w:t>دین کالا دریافت کند و یک اظهارنامه تنها مختص یک کالا نیست.</w:t>
+        <w:t>در صورتی که کاربر بخواهد مجوزی که از قبل در سیستم موجو</w:t>
+      </w:r>
+      <w:r>
+        <w:rPr>
+          <w:rFonts w:cs="B Nazanin" w:hint="cs"/>
+          <w:sz w:val="24"/>
+          <w:szCs w:val="24"/>
+          <w:rtl/>
+          <w:lang w:bidi="fa-IR"/>
+        </w:rPr>
+        <w:t>د</w:t>
+      </w:r>
+      <w:r>
+        <w:rPr>
+          <w:rFonts w:cs="B Nazanin" w:hint="cs"/>
+          <w:sz w:val="24"/>
+          <w:szCs w:val="24"/>
+          <w:rtl/>
+          <w:lang w:bidi="fa-IR"/>
+        </w:rPr>
+        <w:t xml:space="preserve"> هست را مشاهده کند، سیستم باید این امکان را داشته باشد که با ثبت شماره شناسایی مجوز، مجوز ثبت شده را نشان دهد.</w:t>
       </w:r>
     </w:p>
     <w:p>
@@ -572,7 +573,17 @@
           <w:rtl/>
           <w:lang w:bidi="fa-IR"/>
         </w:rPr>
-        <w:t>کاربر باید بتواند در صورتی که نیاز به وارد کردن قانون جدید میباشد، مشخصات مربوط به آن قانون را وارد کرده و در سیستم ثبت کند.</w:t>
+        <w:t>سیستم باید بتواند برای یک اظهارنامه چن</w:t>
+      </w:r>
+      <w:r>
+        <w:rPr>
+          <w:rFonts w:cs="B Nazanin" w:hint="cs"/>
+          <w:sz w:val="24"/>
+          <w:szCs w:val="24"/>
+          <w:rtl/>
+          <w:lang w:bidi="fa-IR"/>
+        </w:rPr>
+        <w:t>دین کالا دریافت کند و یک اظهارنامه تنها مختص یک کالا نیست.</w:t>
       </w:r>
     </w:p>
     <w:p>
@@ -599,7 +610,7 @@
           <w:rtl/>
           <w:lang w:bidi="fa-IR"/>
         </w:rPr>
-        <w:t>سیستم باید برای نقش‎های متفاوتی که با آن کار میکنند متناسب به دسترسی‌هایی که برای آنها مجاز است، ظاهری متفاوت داشته باشد.</w:t>
+        <w:t>کاربر باید بتواند در صورتی که نیاز به وارد کردن قانون جدید میباشد، مشخصات مربوط به آن قانون را وارد کرده و در سیستم ثبت کند.</w:t>
       </w:r>
     </w:p>
     <w:p>
@@ -626,7 +637,27 @@
           <w:rtl/>
           <w:lang w:bidi="fa-IR"/>
         </w:rPr>
-        <w:t>سیستم باید بتواند که متناسب با نقش کاربر، به آن تنها اجازه دهد بعضی انواع مجوزها را اایجاد کند.</w:t>
+        <w:t xml:space="preserve">سیستم باید بتواند که متناسب با نقش کاربر، به آن تنها </w:t>
+      </w:r>
+      <w:r>
+        <w:rPr>
+          <w:rFonts w:cs="B Nazanin" w:hint="cs"/>
+          <w:sz w:val="24"/>
+          <w:szCs w:val="24"/>
+          <w:rtl/>
+          <w:lang w:bidi="fa-IR"/>
+        </w:rPr>
+        <w:t xml:space="preserve">اجازه دهد بعضی انواع مجوزها را </w:t>
+      </w:r>
+      <w:r>
+        <w:rPr>
+          <w:rFonts w:cs="B Nazanin" w:hint="cs"/>
+          <w:sz w:val="24"/>
+          <w:szCs w:val="24"/>
+          <w:rtl/>
+          <w:lang w:bidi="fa-IR"/>
+        </w:rPr>
+        <w:t>ایجاد کند.</w:t>
       </w:r>
     </w:p>
     <w:p>
@@ -703,17 +734,44 @@
           <w:rtl/>
           <w:lang w:bidi="fa-IR"/>
         </w:rPr>
-        <w:t xml:space="preserve"> آموزشی و</w:t>
-      </w:r>
-      <w:r>
-        <w:rPr>
-          <w:rFonts w:cs="B Nazanin" w:hint="cs"/>
-          <w:sz w:val="24"/>
-          <w:szCs w:val="24"/>
-          <w:rtl/>
-          <w:lang w:bidi="fa-IR"/>
-        </w:rPr>
-        <w:t xml:space="preserve"> اداری داشته باشد.</w:t>
+        <w:t xml:space="preserve"> </w:t>
+      </w:r>
+      <w:r>
+        <w:rPr>
+          <w:rFonts w:cs="B Nazanin" w:hint="cs"/>
+          <w:sz w:val="24"/>
+          <w:szCs w:val="24"/>
+          <w:rtl/>
+          <w:lang w:bidi="fa-IR"/>
+        </w:rPr>
+        <w:t>اداری داشته باشد.</w:t>
+      </w:r>
+      <w:r>
+        <w:rPr>
+          <w:rFonts w:cs="B Nazanin"/>
+          <w:sz w:val="24"/>
+          <w:szCs w:val="24"/>
+          <w:lang w:bidi="fa-IR"/>
+        </w:rPr>
+        <w:t xml:space="preserve">(User </w:t>
+      </w:r>
+      <w:r>
+        <w:rPr>
+          <w:rFonts w:cs="B Nazanin"/>
+          <w:sz w:val="24"/>
+          <w:szCs w:val="24"/>
+          <w:lang w:bidi="fa-IR"/>
+        </w:rPr>
+        <w:t>Friendly</w:t>
+      </w:r>
+      <w:r>
+        <w:rPr>
+          <w:rFonts w:cs="B Nazanin"/>
+          <w:sz w:val="24"/>
+          <w:szCs w:val="24"/>
+          <w:lang w:bidi="fa-IR"/>
+        </w:rPr>
+        <w:t>)</w:t>
       </w:r>
     </w:p>
     <w:p>
@@ -742,6 +800,15 @@
         </w:rPr>
         <w:t>سیستم باید کاربردپذیر باشد و کاربر در استفاده از آن راحت باشد.</w:t>
       </w:r>
+      <w:r>
+        <w:rPr>
+          <w:rFonts w:cs="B Nazanin"/>
+          <w:sz w:val="24"/>
+          <w:szCs w:val="24"/>
+          <w:lang w:bidi="fa-IR"/>
+        </w:rPr>
+        <w:t xml:space="preserve">  (Ease of Use)</w:t>
+      </w:r>
     </w:p>
     <w:p>
       <w:pPr>
@@ -756,18 +823,50 @@
           <w:rFonts w:cs="B Nazanin"/>
           <w:sz w:val="24"/>
           <w:szCs w:val="24"/>
-          <w:lang w:bidi="fa-IR"/>
-        </w:rPr>
-      </w:pPr>
-      <w:r>
-        <w:rPr>
-          <w:rFonts w:cs="B Nazanin" w:hint="cs"/>
-          <w:sz w:val="24"/>
-          <w:szCs w:val="24"/>
-          <w:rtl/>
-          <w:lang w:bidi="fa-IR"/>
-        </w:rPr>
-        <w:t>سیستم باید اطمینان‌پذیر باشد و کارکرد خود را در شرایط معلوم و تعداد کاربران مشخص حفظ کند.</w:t>
+          <w:cs/>
+          <w:lang w:bidi="fa-IR"/>
+        </w:rPr>
+      </w:pPr>
+      <w:r>
+        <w:rPr>
+          <w:rFonts w:cs="B Nazanin" w:hint="cs"/>
+          <w:sz w:val="24"/>
+          <w:szCs w:val="24"/>
+          <w:rtl/>
+          <w:cs/>
+          <w:lang w:bidi="fa-IR"/>
+        </w:rPr>
+        <w:t>سیستم باید جامعیت داده‌های پایگاه داده را حفظ کند.</w:t>
+      </w:r>
+      <w:r>
+        <w:rPr>
+          <w:rFonts w:cs="B Nazanin" w:hint="cs"/>
+          <w:sz w:val="24"/>
+          <w:szCs w:val="24"/>
+          <w:cs/>
+          <w:lang w:bidi="fa-IR"/>
+        </w:rPr>
+        <w:t xml:space="preserve"> (</w:t>
+      </w:r>
+      <w:r>
+        <w:rPr>
+          <w:rFonts w:cs="Cambria" w:hint="cs"/>
+          <w:sz w:val="24"/>
+          <w:szCs w:val="24"/>
+          <w:cs/>
+          <w:lang w:bidi="fa-IR"/>
+        </w:rPr>
+        <w:t>Data Integrity</w:t>
+      </w:r>
+      <w:r>
+        <w:rPr>
+          <w:rFonts w:cs="B Nazanin" w:hint="cs"/>
+          <w:sz w:val="24"/>
+          <w:szCs w:val="24"/>
+          <w:cs/>
+          <w:lang w:bidi="fa-IR"/>
+        </w:rPr>
+        <w:t>)</w:t>
       </w:r>
     </w:p>
     <w:p>
@@ -794,26 +893,34 @@
           <w:rtl/>
           <w:lang w:bidi="fa-IR"/>
         </w:rPr>
-        <w:t xml:space="preserve">سیستم از لحاظ کارایی مناسب داشته باشد و زمان پاسخگویی به کاربر </w:t>
-      </w:r>
-      <w:r>
-        <w:rPr>
-          <w:rFonts w:cs="B Nazanin"/>
-          <w:sz w:val="24"/>
-          <w:szCs w:val="24"/>
-          <w:lang w:bidi="fa-IR"/>
-        </w:rPr>
-        <w:t>Real-time</w:t>
-      </w:r>
-      <w:r>
-        <w:rPr>
-          <w:rFonts w:cs="B Nazanin" w:hint="cs"/>
-          <w:sz w:val="24"/>
-          <w:szCs w:val="24"/>
-          <w:rtl/>
-          <w:lang w:bidi="fa-IR"/>
-        </w:rPr>
-        <w:t xml:space="preserve"> باشد.</w:t>
+        <w:t>ماژول‌های موجود در سیستم باید به گونه‌ای طراحی شود که قابل استفاده مجدد باشد.</w:t>
+      </w:r>
+      <w:r>
+        <w:rPr>
+          <w:rFonts w:cs="B Nazanin"/>
+          <w:sz w:val="24"/>
+          <w:szCs w:val="24"/>
+          <w:lang w:bidi="fa-IR"/>
+        </w:rPr>
+        <w:t>(</w:t>
+      </w:r>
+      <w:r>
+        <w:rPr>
+          <w:rFonts w:cs="B Nazanin"/>
+          <w:sz w:val="24"/>
+          <w:szCs w:val="24"/>
+          <w:lang w:bidi="fa-IR"/>
+        </w:rPr>
+        <w:t>Reusability</w:t>
+      </w:r>
+      <w:r>
+        <w:rPr>
+          <w:rFonts w:cs="B Nazanin"/>
+          <w:sz w:val="24"/>
+          <w:szCs w:val="24"/>
+          <w:lang w:bidi="fa-IR"/>
+        </w:rPr>
+        <w:t>)</w:t>
       </w:r>
     </w:p>
     <w:p>
@@ -842,6 +949,15 @@
         </w:rPr>
         <w:t>سیستم باید نسبت به افزودن دامنه کاری جدید که مرتبط با نیازمندی‌های کنونی آن است سازش‌پذیر باشد.</w:t>
       </w:r>
+      <w:r>
+        <w:rPr>
+          <w:rFonts w:cs="B Nazanin"/>
+          <w:sz w:val="24"/>
+          <w:szCs w:val="24"/>
+          <w:lang w:bidi="fa-IR"/>
+        </w:rPr>
+        <w:t>(Extendable)</w:t>
+      </w:r>
     </w:p>
     <w:p>
       <w:pPr>
@@ -867,7 +983,27 @@
           <w:rtl/>
           <w:lang w:bidi="fa-IR"/>
         </w:rPr>
-        <w:t>اطلاعات موجود در سیستم باید در هر لحظه برای تمام کاربران یکسان و هماهنگ باشند.</w:t>
+        <w:t>کارایی سیستم از لحاظ زمانی، توان و دسترسپذیری مناسب باشد.</w:t>
+      </w:r>
+      <w:r>
+        <w:rPr>
+          <w:rFonts w:cs="B Nazanin"/>
+          <w:sz w:val="24"/>
+          <w:szCs w:val="24"/>
+          <w:lang w:bidi="fa-IR"/>
+        </w:rPr>
+        <w:t xml:space="preserve"> (Performance</w:t>
+      </w:r>
+      <w:bookmarkStart w:id="0" w:name="_GoBack"/>
+      <w:bookmarkEnd w:id="0"/>
+      <w:r>
+        <w:rPr>
+          <w:rFonts w:cs="B Nazanin"/>
+          <w:sz w:val="24"/>
+          <w:szCs w:val="24"/>
+          <w:lang w:bidi="fa-IR"/>
+        </w:rPr>
+        <w:t>)</w:t>
       </w:r>
     </w:p>
     <w:p>
@@ -880,21 +1016,30 @@
         <w:bidi/>
         <w:jc w:val="both"/>
         <w:rPr>
-          <w:rFonts w:cs="B Nazanin" w:hint="cs"/>
-          <w:sz w:val="24"/>
-          <w:szCs w:val="24"/>
-          <w:lang w:bidi="fa-IR"/>
-        </w:rPr>
-      </w:pPr>
-      <w:r>
-        <w:rPr>
-          <w:rFonts w:cs="B Nazanin" w:hint="cs"/>
-          <w:sz w:val="24"/>
-          <w:szCs w:val="24"/>
-          <w:rtl/>
-          <w:lang w:bidi="fa-IR"/>
-        </w:rPr>
-        <w:t>بستر پیاده‌سازی سیستم محیط ویندوز خواهد بود.</w:t>
+          <w:rFonts w:cs="B Nazanin"/>
+          <w:sz w:val="24"/>
+          <w:szCs w:val="24"/>
+          <w:lang w:bidi="fa-IR"/>
+        </w:rPr>
+      </w:pPr>
+      <w:r>
+        <w:rPr>
+          <w:rFonts w:cs="B Nazanin" w:hint="cs"/>
+          <w:sz w:val="24"/>
+          <w:szCs w:val="24"/>
+          <w:rtl/>
+          <w:lang w:bidi="fa-IR"/>
+        </w:rPr>
+        <w:t>قابلیت نگهداری و پشتیبانی سیستم باید ساده و قابل درک برای متخصصان حوزه باشد.</w:t>
+      </w:r>
+      <w:r>
+        <w:rPr>
+          <w:rFonts w:cs="B Nazanin"/>
+          <w:sz w:val="24"/>
+          <w:szCs w:val="24"/>
+          <w:lang w:bidi="fa-IR"/>
+        </w:rPr>
+        <w:t>(Maintainability)</w:t>
       </w:r>
     </w:p>
     <w:p>
@@ -921,7 +1066,45 @@
           <w:rtl/>
           <w:lang w:bidi="fa-IR"/>
         </w:rPr>
-        <w:t>فرایندهای کاری سیستم از طریق پایگاه داده و به صورت اتومیک ذخیره میشوند تا در صورت قطعی ناگهانی سیستم داده‌ها از بین نروند.</w:t>
+        <w:t>بستر پیاده‌س</w:t>
+      </w:r>
+      <w:r>
+        <w:rPr>
+          <w:rFonts w:cs="B Nazanin" w:hint="cs"/>
+          <w:sz w:val="24"/>
+          <w:szCs w:val="24"/>
+          <w:rtl/>
+          <w:lang w:bidi="fa-IR"/>
+        </w:rPr>
+        <w:t>ازی سیستم محیط ویندوز خواهد بود</w:t>
+      </w:r>
+      <w:r>
+        <w:rPr>
+          <w:rFonts w:cs="B Nazanin"/>
+          <w:sz w:val="24"/>
+          <w:szCs w:val="24"/>
+          <w:lang w:bidi="fa-IR"/>
+        </w:rPr>
+        <w:t>.</w:t>
+      </w:r>
+      <w:r>
+        <w:rPr>
+          <w:rFonts w:cs="B Nazanin" w:hint="cs"/>
+          <w:sz w:val="24"/>
+          <w:szCs w:val="24"/>
+          <w:rtl/>
+          <w:lang w:bidi="fa-IR"/>
+        </w:rPr>
+        <w:t xml:space="preserve"> </w:t>
+      </w:r>
+      <w:r>
+        <w:rPr>
+          <w:rFonts w:cs="B Nazanin"/>
+          <w:sz w:val="24"/>
+          <w:szCs w:val="24"/>
+          <w:lang w:bidi="fa-IR"/>
+        </w:rPr>
+        <w:t>(Platform)</w:t>
       </w:r>
     </w:p>
     <w:p>
@@ -934,31 +1117,59 @@
         <w:bidi/>
         <w:jc w:val="both"/>
         <w:rPr>
-          <w:rFonts w:cs="B Nazanin" w:hint="cs"/>
-          <w:sz w:val="24"/>
-          <w:szCs w:val="24"/>
-          <w:lang w:bidi="fa-IR"/>
-        </w:rPr>
-      </w:pPr>
-      <w:r>
-        <w:rPr>
-          <w:rFonts w:cs="B Nazanin" w:hint="cs"/>
-          <w:sz w:val="24"/>
-          <w:szCs w:val="24"/>
-          <w:rtl/>
-          <w:lang w:bidi="fa-IR"/>
-        </w:rPr>
-        <w:t>قابلی</w:t>
-      </w:r>
-      <w:r>
-        <w:rPr>
-          <w:rFonts w:cs="B Nazanin" w:hint="cs"/>
-          <w:sz w:val="24"/>
-          <w:szCs w:val="24"/>
-          <w:rtl/>
-          <w:lang w:bidi="fa-IR"/>
-        </w:rPr>
-        <w:t>ت نگهداری و پشتیبانی سیستم باید ساده و قابل درک برای متخصصان حوزه باشد.</w:t>
+          <w:rFonts w:cs="B Nazanin"/>
+          <w:sz w:val="24"/>
+          <w:szCs w:val="24"/>
+          <w:lang w:bidi="fa-IR"/>
+        </w:rPr>
+      </w:pPr>
+      <w:r>
+        <w:rPr>
+          <w:rFonts w:cs="B Nazanin" w:hint="cs"/>
+          <w:sz w:val="24"/>
+          <w:szCs w:val="24"/>
+          <w:rtl/>
+          <w:lang w:bidi="fa-IR"/>
+        </w:rPr>
+        <w:t xml:space="preserve">سیستم به زبان </w:t>
+      </w:r>
+      <w:r>
+        <w:rPr>
+          <w:rFonts w:cs="B Nazanin"/>
+          <w:sz w:val="24"/>
+          <w:szCs w:val="24"/>
+          <w:lang w:bidi="fa-IR"/>
+        </w:rPr>
+        <w:t>C++</w:t>
+      </w:r>
+      <w:r>
+        <w:rPr>
+          <w:rFonts w:cs="B Nazanin" w:hint="cs"/>
+          <w:sz w:val="24"/>
+          <w:szCs w:val="24"/>
+          <w:rtl/>
+          <w:lang w:bidi="fa-IR"/>
+        </w:rPr>
+        <w:t xml:space="preserve"> و توسط بسته </w:t>
+      </w:r>
+      <w:r>
+        <w:rPr>
+          <w:rFonts w:cs="B Nazanin"/>
+          <w:sz w:val="24"/>
+          <w:szCs w:val="24"/>
+          <w:lang w:bidi="fa-IR"/>
+        </w:rPr>
+        <w:t>QT</w:t>
+      </w:r>
+      <w:r>
+        <w:rPr>
+          <w:rFonts w:cs="B Nazanin" w:hint="cs"/>
+          <w:sz w:val="24"/>
+          <w:szCs w:val="24"/>
+          <w:rtl/>
+          <w:lang w:bidi="fa-IR"/>
+        </w:rPr>
+        <w:t xml:space="preserve"> توسعه میابد.</w:t>
       </w:r>
     </w:p>
     <w:p>
@@ -985,17 +1196,16 @@
           <w:rtl/>
           <w:lang w:bidi="fa-IR"/>
         </w:rPr>
-        <w:t xml:space="preserve">ماژول‌های موجود در سیستم باید به گونه‌ای طراحی شود که </w:t>
-      </w:r>
-      <w:r>
-        <w:rPr>
-          <w:rFonts w:cs="B Nazanin" w:hint="cs"/>
-          <w:sz w:val="24"/>
-          <w:szCs w:val="24"/>
-          <w:rtl/>
-          <w:lang w:bidi="fa-IR"/>
-        </w:rPr>
-        <w:t>قابل استفاده مجدد باشد.</w:t>
+        <w:t>اطلاعات موجود در سیستم باید در هر لحظه برای تمام کاربران یکسان و هماهنگ باشند.</w:t>
+      </w:r>
+      <w:r>
+        <w:rPr>
+          <w:rFonts w:cs="B Nazanin"/>
+          <w:sz w:val="24"/>
+          <w:szCs w:val="24"/>
+          <w:lang w:bidi="fa-IR"/>
+        </w:rPr>
+        <w:t>(Data Synchronization)</w:t>
       </w:r>
     </w:p>
     <w:p>
@@ -1011,96 +1221,31 @@
           <w:rFonts w:cs="B Nazanin"/>
           <w:sz w:val="24"/>
           <w:szCs w:val="24"/>
-          <w:lang w:bidi="fa-IR"/>
-        </w:rPr>
-      </w:pPr>
-      <w:r>
-        <w:rPr>
-          <w:rFonts w:cs="B Nazanin" w:hint="cs"/>
-          <w:sz w:val="24"/>
-          <w:szCs w:val="24"/>
-          <w:rtl/>
-          <w:lang w:bidi="fa-IR"/>
-        </w:rPr>
-        <w:t xml:space="preserve">سیستم به زبان </w:t>
-      </w:r>
-      <w:r>
-        <w:rPr>
-          <w:rFonts w:cs="B Nazanin"/>
-          <w:sz w:val="24"/>
-          <w:szCs w:val="24"/>
-          <w:lang w:bidi="fa-IR"/>
-        </w:rPr>
-        <w:t>C</w:t>
-      </w:r>
-      <w:r>
-        <w:rPr>
-          <w:rFonts w:cs="B Nazanin"/>
-          <w:sz w:val="24"/>
-          <w:szCs w:val="24"/>
-          <w:lang w:bidi="fa-IR"/>
-        </w:rPr>
-        <w:t>++</w:t>
-      </w:r>
-      <w:r>
-        <w:rPr>
-          <w:rFonts w:cs="B Nazanin" w:hint="cs"/>
-          <w:sz w:val="24"/>
-          <w:szCs w:val="24"/>
-          <w:rtl/>
-          <w:lang w:bidi="fa-IR"/>
-        </w:rPr>
-        <w:t xml:space="preserve"> و توسط بسته </w:t>
-      </w:r>
-      <w:r>
-        <w:rPr>
-          <w:rFonts w:cs="B Nazanin"/>
-          <w:sz w:val="24"/>
-          <w:szCs w:val="24"/>
-          <w:lang w:bidi="fa-IR"/>
-        </w:rPr>
-        <w:t>QT</w:t>
-      </w:r>
-      <w:r>
-        <w:rPr>
-          <w:rFonts w:cs="B Nazanin" w:hint="cs"/>
-          <w:sz w:val="24"/>
-          <w:szCs w:val="24"/>
-          <w:rtl/>
-          <w:lang w:bidi="fa-IR"/>
-        </w:rPr>
-        <w:t xml:space="preserve"> توسعه میابد.</w:t>
-      </w:r>
-    </w:p>
-    <w:p>
-      <w:pPr>
-        <w:pStyle w:val="ListParagraph"/>
-        <w:numPr>
-          <w:ilvl w:val="0"/>
-          <w:numId w:val="5"/>
-        </w:numPr>
-        <w:bidi/>
-        <w:jc w:val="both"/>
-        <w:rPr>
-          <w:rFonts w:cs="B Nazanin" w:hint="cs"/>
-          <w:sz w:val="24"/>
-          <w:szCs w:val="24"/>
-          <w:rtl/>
-          <w:lang w:bidi="fa-IR"/>
-        </w:rPr>
-      </w:pPr>
-      <w:r>
-        <w:rPr>
-          <w:rFonts w:cs="B Nazanin" w:hint="cs"/>
-          <w:sz w:val="24"/>
-          <w:szCs w:val="24"/>
-          <w:rtl/>
-          <w:lang w:bidi="fa-IR"/>
-        </w:rPr>
-        <w:t>استفاده از سیستم منوط به اخذ مجوزهای لازم از سازمان‎های مربوطه میباشد.</w:t>
-      </w:r>
-      <w:bookmarkStart w:id="0" w:name="_GoBack"/>
-      <w:bookmarkEnd w:id="0"/>
+          <w:cs/>
+          <w:lang w:bidi="fa-IR"/>
+        </w:rPr>
+      </w:pPr>
+      <w:r>
+        <w:rPr>
+          <w:rFonts w:cs="B Nazanin" w:hint="cs"/>
+          <w:sz w:val="24"/>
+          <w:szCs w:val="24"/>
+          <w:rtl/>
+          <w:lang w:bidi="fa-IR"/>
+        </w:rPr>
+        <w:t>استفاده از سیستم منوط به اخذ مجوزهای لازم از سازمان</w:t>
+      </w:r>
+      <w:r>
+        <w:rPr>
+          <w:rFonts w:cs="B Nazanin" w:hint="cs"/>
+          <w:sz w:val="24"/>
+          <w:szCs w:val="24"/>
+          <w:rtl/>
+          <w:cs/>
+          <w:lang w:bidi="fa-IR"/>
+        </w:rPr>
+        <w:t>‎های مربوطه میباشد.</w:t>
+      </w:r>
     </w:p>
     <w:sectPr>
       <w:pgSz w:w="12240" w:h="15840"/>

</xml_diff>